<commit_message>
paden geupdate in installatiehandleiding
</commit_message>
<xml_diff>
--- a/Installatiehandleiding.docx
+++ b/Installatiehandleiding.docx
@@ -13,6 +13,7 @@
           <w:docPartUnique/>
         </w:docPartObj>
       </w:sdtPr>
+      <w:sdtEndPr/>
       <w:sdtContent>
         <w:p>
           <w:r>
@@ -250,12 +251,37 @@
               <w:szCs w:val="24"/>
             </w:rPr>
           </w:pPr>
-          <w:r>
-            <w:rPr>
-              <w:sz w:val="24"/>
-              <w:szCs w:val="24"/>
-            </w:rPr>
-            <w:t xml:space="preserve">Yakup Küçük - </w:t>
+          <w:proofErr w:type="spellStart"/>
+          <w:r>
+            <w:rPr>
+              <w:sz w:val="24"/>
+              <w:szCs w:val="24"/>
+            </w:rPr>
+            <w:t>Yakup</w:t>
+          </w:r>
+          <w:proofErr w:type="spellEnd"/>
+          <w:r>
+            <w:rPr>
+              <w:sz w:val="24"/>
+              <w:szCs w:val="24"/>
+            </w:rPr>
+            <w:t xml:space="preserve"> </w:t>
+          </w:r>
+          <w:proofErr w:type="spellStart"/>
+          <w:r>
+            <w:rPr>
+              <w:sz w:val="24"/>
+              <w:szCs w:val="24"/>
+            </w:rPr>
+            <w:t>Küçük</w:t>
+          </w:r>
+          <w:proofErr w:type="spellEnd"/>
+          <w:r>
+            <w:rPr>
+              <w:sz w:val="24"/>
+              <w:szCs w:val="24"/>
+            </w:rPr>
+            <w:t xml:space="preserve"> - </w:t>
           </w:r>
         </w:p>
         <w:p>
@@ -510,7 +536,23 @@
               <w:sz w:val="24"/>
               <w:szCs w:val="24"/>
             </w:rPr>
-            <w:t>S. Kurtovic - 555081</w:t>
+            <w:t xml:space="preserve">S. </w:t>
+          </w:r>
+          <w:proofErr w:type="spellStart"/>
+          <w:r>
+            <w:rPr>
+              <w:sz w:val="24"/>
+              <w:szCs w:val="24"/>
+            </w:rPr>
+            <w:t>Kurtovic</w:t>
+          </w:r>
+          <w:proofErr w:type="spellEnd"/>
+          <w:r>
+            <w:rPr>
+              <w:sz w:val="24"/>
+              <w:szCs w:val="24"/>
+            </w:rPr>
+            <w:t xml:space="preserve"> - 555081</w:t>
           </w:r>
         </w:p>
         <w:p>
@@ -551,12 +593,21 @@
             </w:rPr>
             <w:t xml:space="preserve"> </w:t>
           </w:r>
-          <w:r>
-            <w:rPr>
-              <w:sz w:val="24"/>
-              <w:szCs w:val="24"/>
-            </w:rPr>
-            <w:t>Smeltink - 604792</w:t>
+          <w:proofErr w:type="spellStart"/>
+          <w:r>
+            <w:rPr>
+              <w:sz w:val="24"/>
+              <w:szCs w:val="24"/>
+            </w:rPr>
+            <w:t>Smeltink</w:t>
+          </w:r>
+          <w:proofErr w:type="spellEnd"/>
+          <w:r>
+            <w:rPr>
+              <w:sz w:val="24"/>
+              <w:szCs w:val="24"/>
+            </w:rPr>
+            <w:t xml:space="preserve"> - 604792</w:t>
           </w:r>
         </w:p>
         <w:p>
@@ -587,6 +638,13 @@
     </w:sdt>
     <w:sdt>
       <w:sdtPr>
+        <w:rPr>
+          <w:rFonts w:asciiTheme="minorHAnsi" w:eastAsiaTheme="minorHAnsi" w:hAnsiTheme="minorHAnsi" w:cstheme="minorBidi"/>
+          <w:color w:val="auto"/>
+          <w:sz w:val="22"/>
+          <w:szCs w:val="22"/>
+          <w:lang w:val="nl-NL"/>
+        </w:rPr>
         <w:id w:val="136394107"/>
         <w:docPartObj>
           <w:docPartGallery w:val="Table of Contents"/>
@@ -595,14 +653,9 @@
       </w:sdtPr>
       <w:sdtEndPr>
         <w:rPr>
-          <w:rFonts w:asciiTheme="minorHAnsi" w:eastAsiaTheme="minorHAnsi" w:hAnsiTheme="minorHAnsi" w:cstheme="minorBidi"/>
           <w:b/>
           <w:bCs/>
           <w:noProof/>
-          <w:color w:val="auto"/>
-          <w:sz w:val="22"/>
-          <w:szCs w:val="22"/>
-          <w:lang w:val="nl-NL"/>
         </w:rPr>
       </w:sdtEndPr>
       <w:sdtContent>
@@ -610,22 +663,303 @@
           <w:pPr>
             <w:pStyle w:val="TOCHeading"/>
           </w:pPr>
+          <w:proofErr w:type="spellStart"/>
           <w:r>
             <w:t>Inhoudsopgave</w:t>
           </w:r>
-        </w:p>
-        <w:p>
-          <w:fldSimple w:instr=" TOC \o &quot;1-3&quot; \h \z \u ">
-            <w:r>
-              <w:rPr>
-                <w:b/>
-                <w:bCs/>
-                <w:noProof/>
-                <w:lang w:val="en-US"/>
-              </w:rPr>
-              <w:t>No table of contents entries found.</w:t>
-            </w:r>
-          </w:fldSimple>
+          <w:proofErr w:type="spellEnd"/>
+        </w:p>
+        <w:p>
+          <w:pPr>
+            <w:pStyle w:val="TOC1"/>
+            <w:tabs>
+              <w:tab w:val="right" w:leader="dot" w:pos="9062"/>
+            </w:tabs>
+            <w:rPr>
+              <w:noProof/>
+            </w:rPr>
+          </w:pPr>
+          <w:r>
+            <w:fldChar w:fldCharType="begin"/>
+          </w:r>
+          <w:r>
+            <w:instrText xml:space="preserve"> TOC \o "1-3" \h \z \u </w:instrText>
+          </w:r>
+          <w:r>
+            <w:fldChar w:fldCharType="separate"/>
+          </w:r>
+          <w:hyperlink w:anchor="_Toc11327809" w:history="1">
+            <w:r>
+              <w:rPr>
+                <w:rStyle w:val="Hyperlink"/>
+                <w:noProof/>
+              </w:rPr>
+              <w:t>Inleiding</w:t>
+            </w:r>
+            <w:r>
+              <w:rPr>
+                <w:noProof/>
+                <w:webHidden/>
+              </w:rPr>
+              <w:tab/>
+            </w:r>
+            <w:r>
+              <w:rPr>
+                <w:noProof/>
+                <w:webHidden/>
+              </w:rPr>
+              <w:fldChar w:fldCharType="begin"/>
+            </w:r>
+            <w:r>
+              <w:rPr>
+                <w:noProof/>
+                <w:webHidden/>
+              </w:rPr>
+              <w:instrText xml:space="preserve"> PAGEREF _Toc11327809 \h </w:instrText>
+            </w:r>
+            <w:r>
+              <w:rPr>
+                <w:noProof/>
+                <w:webHidden/>
+              </w:rPr>
+            </w:r>
+            <w:r>
+              <w:rPr>
+                <w:noProof/>
+                <w:webHidden/>
+              </w:rPr>
+              <w:fldChar w:fldCharType="separate"/>
+            </w:r>
+            <w:r>
+              <w:rPr>
+                <w:noProof/>
+                <w:webHidden/>
+              </w:rPr>
+              <w:t>3</w:t>
+            </w:r>
+            <w:r>
+              <w:rPr>
+                <w:noProof/>
+                <w:webHidden/>
+              </w:rPr>
+              <w:fldChar w:fldCharType="end"/>
+            </w:r>
+          </w:hyperlink>
+        </w:p>
+        <w:p>
+          <w:pPr>
+            <w:pStyle w:val="TOC1"/>
+            <w:tabs>
+              <w:tab w:val="right" w:leader="dot" w:pos="9062"/>
+            </w:tabs>
+            <w:rPr>
+              <w:noProof/>
+            </w:rPr>
+          </w:pPr>
+          <w:hyperlink w:anchor="_Toc11327810" w:history="1">
+            <w:r>
+              <w:rPr>
+                <w:rStyle w:val="Hyperlink"/>
+                <w:noProof/>
+              </w:rPr>
+              <w:t>Database</w:t>
+            </w:r>
+            <w:r>
+              <w:rPr>
+                <w:noProof/>
+                <w:webHidden/>
+              </w:rPr>
+              <w:tab/>
+            </w:r>
+            <w:r>
+              <w:rPr>
+                <w:noProof/>
+                <w:webHidden/>
+              </w:rPr>
+              <w:fldChar w:fldCharType="begin"/>
+            </w:r>
+            <w:r>
+              <w:rPr>
+                <w:noProof/>
+                <w:webHidden/>
+              </w:rPr>
+              <w:instrText xml:space="preserve"> PAGEREF _Toc11327810 \h </w:instrText>
+            </w:r>
+            <w:r>
+              <w:rPr>
+                <w:noProof/>
+                <w:webHidden/>
+              </w:rPr>
+            </w:r>
+            <w:r>
+              <w:rPr>
+                <w:noProof/>
+                <w:webHidden/>
+              </w:rPr>
+              <w:fldChar w:fldCharType="separate"/>
+            </w:r>
+            <w:r>
+              <w:rPr>
+                <w:noProof/>
+                <w:webHidden/>
+              </w:rPr>
+              <w:t>3</w:t>
+            </w:r>
+            <w:r>
+              <w:rPr>
+                <w:noProof/>
+                <w:webHidden/>
+              </w:rPr>
+              <w:fldChar w:fldCharType="end"/>
+            </w:r>
+          </w:hyperlink>
+        </w:p>
+        <w:p>
+          <w:pPr>
+            <w:pStyle w:val="TOC1"/>
+            <w:tabs>
+              <w:tab w:val="right" w:leader="dot" w:pos="9062"/>
+            </w:tabs>
+            <w:rPr>
+              <w:noProof/>
+            </w:rPr>
+          </w:pPr>
+          <w:hyperlink w:anchor="_Toc11327811" w:history="1">
+            <w:r>
+              <w:rPr>
+                <w:rStyle w:val="Hyperlink"/>
+                <w:noProof/>
+              </w:rPr>
+              <w:t>Website connectie met database</w:t>
+            </w:r>
+            <w:r>
+              <w:rPr>
+                <w:noProof/>
+                <w:webHidden/>
+              </w:rPr>
+              <w:tab/>
+            </w:r>
+            <w:r>
+              <w:rPr>
+                <w:noProof/>
+                <w:webHidden/>
+              </w:rPr>
+              <w:fldChar w:fldCharType="begin"/>
+            </w:r>
+            <w:r>
+              <w:rPr>
+                <w:noProof/>
+                <w:webHidden/>
+              </w:rPr>
+              <w:instrText xml:space="preserve"> PAGEREF _Toc11327811 \h </w:instrText>
+            </w:r>
+            <w:r>
+              <w:rPr>
+                <w:noProof/>
+                <w:webHidden/>
+              </w:rPr>
+            </w:r>
+            <w:r>
+              <w:rPr>
+                <w:noProof/>
+                <w:webHidden/>
+              </w:rPr>
+              <w:fldChar w:fldCharType="separate"/>
+            </w:r>
+            <w:r>
+              <w:rPr>
+                <w:noProof/>
+                <w:webHidden/>
+              </w:rPr>
+              <w:t>3</w:t>
+            </w:r>
+            <w:r>
+              <w:rPr>
+                <w:noProof/>
+                <w:webHidden/>
+              </w:rPr>
+              <w:fldChar w:fldCharType="end"/>
+            </w:r>
+          </w:hyperlink>
+        </w:p>
+        <w:p>
+          <w:pPr>
+            <w:pStyle w:val="TOC1"/>
+            <w:tabs>
+              <w:tab w:val="right" w:leader="dot" w:pos="9062"/>
+            </w:tabs>
+            <w:rPr>
+              <w:noProof/>
+            </w:rPr>
+          </w:pPr>
+          <w:hyperlink w:anchor="_Toc11327812" w:history="1">
+            <w:r>
+              <w:rPr>
+                <w:rStyle w:val="Hyperlink"/>
+                <w:noProof/>
+              </w:rPr>
+              <w:t>Website op de server zetten</w:t>
+            </w:r>
+            <w:r>
+              <w:rPr>
+                <w:noProof/>
+                <w:webHidden/>
+              </w:rPr>
+              <w:tab/>
+            </w:r>
+            <w:r>
+              <w:rPr>
+                <w:noProof/>
+                <w:webHidden/>
+              </w:rPr>
+              <w:fldChar w:fldCharType="begin"/>
+            </w:r>
+            <w:r>
+              <w:rPr>
+                <w:noProof/>
+                <w:webHidden/>
+              </w:rPr>
+              <w:instrText xml:space="preserve"> PAGEREF _Toc11327812 \h </w:instrText>
+            </w:r>
+            <w:r>
+              <w:rPr>
+                <w:noProof/>
+                <w:webHidden/>
+              </w:rPr>
+            </w:r>
+            <w:r>
+              <w:rPr>
+                <w:noProof/>
+                <w:webHidden/>
+              </w:rPr>
+              <w:fldChar w:fldCharType="separate"/>
+            </w:r>
+            <w:r>
+              <w:rPr>
+                <w:noProof/>
+                <w:webHidden/>
+              </w:rPr>
+              <w:t>4</w:t>
+            </w:r>
+            <w:r>
+              <w:rPr>
+                <w:noProof/>
+                <w:webHidden/>
+              </w:rPr>
+              <w:fldChar w:fldCharType="end"/>
+            </w:r>
+          </w:hyperlink>
+        </w:p>
+        <w:p>
+          <w:r>
+            <w:rPr>
+              <w:b/>
+              <w:bCs/>
+              <w:noProof/>
+              <w:lang w:val="en-US"/>
+            </w:rPr>
+            <w:fldChar w:fldCharType="end"/>
+          </w:r>
         </w:p>
       </w:sdtContent>
     </w:sdt>
@@ -639,10 +973,12 @@
       <w:pPr>
         <w:pStyle w:val="Heading1"/>
       </w:pPr>
+      <w:bookmarkStart w:id="0" w:name="_Toc11327809"/>
       <w:r>
         <w:lastRenderedPageBreak/>
         <w:t>Inleiding</w:t>
       </w:r>
+      <w:bookmarkEnd w:id="0"/>
     </w:p>
     <w:p>
       <w:r>
@@ -661,9 +997,11 @@
       <w:pPr>
         <w:pStyle w:val="Heading1"/>
       </w:pPr>
+      <w:bookmarkStart w:id="1" w:name="_Toc11327810"/>
       <w:r>
         <w:t>Database</w:t>
       </w:r>
+      <w:bookmarkEnd w:id="1"/>
     </w:p>
     <w:p>
       <w:r>
@@ -682,7 +1020,7 @@
         <w:t>“I</w:t>
       </w:r>
       <w:r>
-        <w:t>-Project\Documenten EenmaalAndermaal\Database</w:t>
+        <w:t>-Project\Database</w:t>
       </w:r>
       <w:r>
         <w:t>”. In deze map zit</w:t>
@@ -696,12 +1034,15 @@
       <w:r>
         <w:t>en “</w:t>
       </w:r>
+      <w:proofErr w:type="spellStart"/>
       <w:r>
         <w:t>Database_Createscript.sql</w:t>
       </w:r>
+      <w:proofErr w:type="spellEnd"/>
       <w:r>
         <w:t>” en “</w:t>
       </w:r>
+      <w:proofErr w:type="spellStart"/>
       <w:r>
         <w:t>Database_</w:t>
       </w:r>
@@ -711,6 +1052,7 @@
       <w:r>
         <w:t>script.sql</w:t>
       </w:r>
+      <w:proofErr w:type="spellEnd"/>
       <w:r>
         <w:t xml:space="preserve">”. Deze scripts kunnen de database met tabellen aanmaken en verwijderen. </w:t>
       </w:r>
@@ -719,7 +1061,15 @@
         <w:t>Als de tabellen aangemaakt zijn kunnen ze opgevuld worden met de aangeleverde eBay data, binnen de map staat nog een map genaamd “Database Conversie”. Hier zitten een aantal scripts die uitgevoerd moeten worden om de voorbeelddata er in te zetten.</w:t>
       </w:r>
       <w:r>
-        <w:t xml:space="preserve"> Voer hier eerst het script “CREATE Tables.sql” uit, hiermee worden tijdelijke tabellen voor de voorbeelddata gemaakt. </w:t>
+        <w:t xml:space="preserve"> Voer hier eerst het script “CREATE </w:t>
+      </w:r>
+      <w:proofErr w:type="spellStart"/>
+      <w:r>
+        <w:t>Tables.sql</w:t>
+      </w:r>
+      <w:proofErr w:type="spellEnd"/>
+      <w:r>
+        <w:t xml:space="preserve">” uit, hiermee worden tijdelijke tabellen voor de voorbeelddata gemaakt. </w:t>
       </w:r>
       <w:r>
         <w:br/>
@@ -729,14 +1079,24 @@
         <w:t>gemaakt worden met de scripts “</w:t>
       </w:r>
       <w:r>
-        <w:t>HTML STRIPPEN.sql</w:t>
-      </w:r>
+        <w:t xml:space="preserve">HTML </w:t>
+      </w:r>
+      <w:proofErr w:type="spellStart"/>
+      <w:r>
+        <w:t>STRIPPEN.sql</w:t>
+      </w:r>
+      <w:proofErr w:type="spellEnd"/>
       <w:r>
         <w:t>” en “</w:t>
       </w:r>
       <w:r>
-        <w:t>VALUTA CONVERSION.sql</w:t>
-      </w:r>
+        <w:t xml:space="preserve">VALUTA </w:t>
+      </w:r>
+      <w:proofErr w:type="spellStart"/>
+      <w:r>
+        <w:t>CONVERSION.sql</w:t>
+      </w:r>
+      <w:proofErr w:type="spellEnd"/>
       <w:r>
         <w:t xml:space="preserve">”. </w:t>
       </w:r>
@@ -745,10 +1105,39 @@
         <w:t>Hierna moet de voorbeelddata toegevoegd worden in de map “SQL ITEMS” staan een aantal scripts, voer eerst “</w:t>
       </w:r>
       <w:r>
-        <w:t>INSERT Alledata (users,categorieen,landen).sql</w:t>
-      </w:r>
-      <w:r>
-        <w:t>” uit, daarna alle scripts die in de submappen “</w:t>
+        <w:t xml:space="preserve">INSERT </w:t>
+      </w:r>
+      <w:proofErr w:type="spellStart"/>
+      <w:r>
+        <w:t>Alledata</w:t>
+      </w:r>
+      <w:proofErr w:type="spellEnd"/>
+      <w:r>
+        <w:t xml:space="preserve"> (</w:t>
+      </w:r>
+      <w:proofErr w:type="spellStart"/>
+      <w:r>
+        <w:t>users,categorieen,landen</w:t>
+      </w:r>
+      <w:proofErr w:type="spellEnd"/>
+      <w:r>
+        <w:t>).</w:t>
+      </w:r>
+      <w:proofErr w:type="spellStart"/>
+      <w:r>
+        <w:t>sql</w:t>
+      </w:r>
+      <w:proofErr w:type="spellEnd"/>
+      <w:r>
+        <w:t xml:space="preserve">” uit, daarna alle scripts die in de </w:t>
+      </w:r>
+      <w:proofErr w:type="spellStart"/>
+      <w:r>
+        <w:t>submappen</w:t>
+      </w:r>
+      <w:proofErr w:type="spellEnd"/>
+      <w:r>
+        <w:t xml:space="preserve"> “</w:t>
       </w:r>
       <w:r>
         <w:t>260-Postzegels</w:t>
@@ -768,14 +1157,24 @@
         <w:t>Als dit allemaal gedaan is moet se script “</w:t>
       </w:r>
       <w:r>
-        <w:t>CONVERSIE SCRIPT.sql</w:t>
-      </w:r>
+        <w:t xml:space="preserve">CONVERSIE </w:t>
+      </w:r>
+      <w:proofErr w:type="spellStart"/>
+      <w:r>
+        <w:t>SCRIPT.sql</w:t>
+      </w:r>
+      <w:proofErr w:type="spellEnd"/>
       <w:r>
         <w:t>” uitgevoerd worden, dit verplaatst de items uit de tijdelijke tabellen naar de echte tabellen. Daarna kunnen de tijdelijke tabellen verwijderd worden met het script “</w:t>
       </w:r>
       <w:r>
-        <w:t>DROP Tables.sql</w:t>
-      </w:r>
+        <w:t xml:space="preserve">DROP </w:t>
+      </w:r>
+      <w:proofErr w:type="spellStart"/>
+      <w:r>
+        <w:t>Tables.sql</w:t>
+      </w:r>
+      <w:proofErr w:type="spellEnd"/>
       <w:r>
         <w:t>”.</w:t>
       </w:r>
@@ -785,13 +1184,23 @@
       <w:pPr>
         <w:pStyle w:val="Heading1"/>
       </w:pPr>
+      <w:bookmarkStart w:id="2" w:name="_Toc11327811"/>
       <w:r>
         <w:t>Website connectie met database</w:t>
       </w:r>
+      <w:bookmarkEnd w:id="2"/>
     </w:p>
     <w:p>
       <w:r>
-        <w:t>Om een connectie te maken met de database hebben we in de website een bestand dat “ConnectDB.php” heet. Deze bevindt zich in binnen de map</w:t>
+        <w:t>Om een connectie te maken met de database hebben we in de website een bestand dat “</w:t>
+      </w:r>
+      <w:proofErr w:type="spellStart"/>
+      <w:r>
+        <w:t>ConnectDB.php</w:t>
+      </w:r>
+      <w:proofErr w:type="spellEnd"/>
+      <w:r>
+        <w:t>” heet. Deze bevindt zich in binnen de map</w:t>
       </w:r>
       <w:r>
         <w:t xml:space="preserve"> </w:t>
@@ -800,8 +1209,16 @@
         <w:t>“</w:t>
       </w:r>
       <w:r>
-        <w:t>I-Project\Website EenmaalAndermaal\bootstrap-4.3.1-dist\php</w:t>
-      </w:r>
+        <w:t>I-Project\Bestanden Server</w:t>
+      </w:r>
+      <w:r>
+        <w:t>\</w:t>
+      </w:r>
+      <w:proofErr w:type="spellStart"/>
+      <w:r>
+        <w:t>php</w:t>
+      </w:r>
+      <w:proofErr w:type="spellEnd"/>
       <w:r>
         <w:t>”. Hier moeten de volgende variabelen ingevuld worden met</w:t>
       </w:r>
@@ -818,17 +1235,30 @@
         </w:numPr>
       </w:pPr>
       <w:r>
-        <w:t>$serverName = "";</w:t>
-      </w:r>
-      <w:r>
-        <w:t xml:space="preserve"> </w:t>
+        <w:t>$</w:t>
+      </w:r>
+      <w:proofErr w:type="spellStart"/>
+      <w:r>
+        <w:t>serverName</w:t>
+      </w:r>
+      <w:proofErr w:type="spellEnd"/>
+      <w:r>
+        <w:t xml:space="preserve"> = ""; </w:t>
       </w:r>
       <w:r>
         <w:tab/>
       </w:r>
       <w:r>
         <w:tab/>
-        <w:t>dit is de url van de server</w:t>
+        <w:t xml:space="preserve">dit is de </w:t>
+      </w:r>
+      <w:proofErr w:type="spellStart"/>
+      <w:r>
+        <w:t>url</w:t>
+      </w:r>
+      <w:proofErr w:type="spellEnd"/>
+      <w:r>
+        <w:t xml:space="preserve"> van de server</w:t>
       </w:r>
     </w:p>
     <w:p>
@@ -840,10 +1270,15 @@
         </w:numPr>
       </w:pPr>
       <w:r>
-        <w:t>$uid = "";</w:t>
-      </w:r>
-      <w:r>
-        <w:t xml:space="preserve"> </w:t>
+        <w:t>$</w:t>
+      </w:r>
+      <w:proofErr w:type="spellStart"/>
+      <w:r>
+        <w:t>uid</w:t>
+      </w:r>
+      <w:proofErr w:type="spellEnd"/>
+      <w:r>
+        <w:t xml:space="preserve"> = ""; </w:t>
       </w:r>
       <w:r>
         <w:tab/>
@@ -865,10 +1300,15 @@
         </w:numPr>
       </w:pPr>
       <w:r>
-        <w:t>$pwd = "";</w:t>
-      </w:r>
-      <w:r>
-        <w:t xml:space="preserve"> </w:t>
+        <w:t>$</w:t>
+      </w:r>
+      <w:proofErr w:type="spellStart"/>
+      <w:r>
+        <w:t>pwd</w:t>
+      </w:r>
+      <w:proofErr w:type="spellEnd"/>
+      <w:r>
+        <w:t xml:space="preserve"> = ""; </w:t>
       </w:r>
       <w:r>
         <w:tab/>
@@ -890,7 +1330,15 @@
         </w:numPr>
       </w:pPr>
       <w:r>
-        <w:t>$databaseName = "";</w:t>
+        <w:t>$</w:t>
+      </w:r>
+      <w:proofErr w:type="spellStart"/>
+      <w:r>
+        <w:t>databaseName</w:t>
+      </w:r>
+      <w:proofErr w:type="spellEnd"/>
+      <w:r>
+        <w:t xml:space="preserve"> = "";</w:t>
       </w:r>
       <w:r>
         <w:tab/>
@@ -909,34 +1357,38 @@
         <w:t>“iproject15” zijn.</w:t>
       </w:r>
     </w:p>
-    <w:p/>
-    <w:p/>
     <w:p>
-      <w:r>
-        <w:br w:type="page"/>
-      </w:r>
+      <w:bookmarkStart w:id="3" w:name="_GoBack"/>
+      <w:bookmarkEnd w:id="3"/>
     </w:p>
     <w:p>
       <w:pPr>
         <w:pStyle w:val="Heading1"/>
       </w:pPr>
-      <w:r>
-        <w:lastRenderedPageBreak/>
+      <w:bookmarkStart w:id="4" w:name="_Toc11327812"/>
+      <w:r>
         <w:t>Website op de server zetten</w:t>
       </w:r>
+      <w:bookmarkEnd w:id="4"/>
     </w:p>
     <w:p>
       <w:r>
-        <w:t>Om de website online te krijgen kunt u een FTP client gebruiken. Wij maken gebruik van FileZilla. Hiermee kunt u een connectie maken met uw server en de website er op zetten. De website bevind zich in de map “</w:t>
-      </w:r>
-      <w:r>
-        <w:t>I-Project\Website EenmaalAndermaal\bootstrap-4.3.1-dist</w:t>
+        <w:t xml:space="preserve">Om de website online te krijgen kunt u een FTP client gebruiken. Wij maken gebruik van </w:t>
+      </w:r>
+      <w:proofErr w:type="spellStart"/>
+      <w:r>
+        <w:t>FileZilla</w:t>
+      </w:r>
+      <w:proofErr w:type="spellEnd"/>
+      <w:r>
+        <w:t>. Hiermee kunt u een connectie maken met uw server en de website er op zetten. De website bevind zich in de map “</w:t>
+      </w:r>
+      <w:r>
+        <w:t>I-Project\Bestanden Server</w:t>
       </w:r>
       <w:r>
         <w:t>”. Al deze bestanden moeten op de server gezet worden via de FTP client, als dit gedaan is zal de website runnen</w:t>
       </w:r>
-      <w:bookmarkStart w:id="0" w:name="_GoBack"/>
-      <w:bookmarkEnd w:id="0"/>
     </w:p>
     <w:sectPr>
       <w:pgSz w:w="11906" w:h="16838"/>
@@ -1584,6 +2036,29 @@
       <w:contextualSpacing/>
     </w:pPr>
   </w:style>
+  <w:style w:type="paragraph" w:styleId="TOC1">
+    <w:name w:val="toc 1"/>
+    <w:basedOn w:val="Normal"/>
+    <w:next w:val="Normal"/>
+    <w:autoRedefine/>
+    <w:uiPriority w:val="39"/>
+    <w:unhideWhenUsed/>
+    <w:rsid w:val="00035E01"/>
+    <w:pPr>
+      <w:spacing w:after="100"/>
+    </w:pPr>
+  </w:style>
+  <w:style w:type="character" w:styleId="Hyperlink">
+    <w:name w:val="Hyperlink"/>
+    <w:basedOn w:val="DefaultParagraphFont"/>
+    <w:uiPriority w:val="99"/>
+    <w:unhideWhenUsed/>
+    <w:rsid w:val="00035E01"/>
+    <w:rPr>
+      <w:color w:val="0563C1" w:themeColor="hyperlink"/>
+      <w:u w:val="single"/>
+    </w:rPr>
+  </w:style>
 </w:styles>
 </file>
 
@@ -1853,7 +2328,7 @@
 </file>
 
 <file path=customXml/itemProps1.xml><?xml version="1.0" encoding="utf-8"?>
-<ds:datastoreItem xmlns:ds="http://schemas.openxmlformats.org/officeDocument/2006/customXml" ds:itemID="{0B4B5763-6A3F-4CD6-B6E2-71D77A8F58ED}">
+<ds:datastoreItem xmlns:ds="http://schemas.openxmlformats.org/officeDocument/2006/customXml" ds:itemID="{C4C167D4-C2CD-43FE-8592-22472D8C2DA7}">
   <ds:schemaRefs>
     <ds:schemaRef ds:uri="http://schemas.openxmlformats.org/officeDocument/2006/bibliography"/>
   </ds:schemaRefs>

</xml_diff>

<commit_message>
gebdoc naar main map verplaatst
</commit_message>
<xml_diff>
--- a/Installatiehandleiding.docx
+++ b/Installatiehandleiding.docx
@@ -676,7 +676,9 @@
               <w:tab w:val="right" w:leader="dot" w:pos="9062"/>
             </w:tabs>
             <w:rPr>
+              <w:rFonts w:eastAsiaTheme="minorEastAsia"/>
               <w:noProof/>
+              <w:lang w:eastAsia="ja-JP"/>
             </w:rPr>
           </w:pPr>
           <w:r>
@@ -688,13 +690,130 @@
           <w:r>
             <w:fldChar w:fldCharType="separate"/>
           </w:r>
-          <w:hyperlink w:anchor="_Toc11327809" w:history="1">
+          <w:bookmarkStart w:id="0" w:name="_GoBack"/>
+          <w:bookmarkEnd w:id="0"/>
+          <w:r>
+            <w:rPr>
+              <w:rStyle w:val="Hyperlink"/>
+              <w:noProof/>
+            </w:rPr>
+            <w:fldChar w:fldCharType="begin"/>
+          </w:r>
+          <w:r>
+            <w:rPr>
+              <w:rStyle w:val="Hyperlink"/>
+              <w:noProof/>
+            </w:rPr>
+            <w:instrText xml:space="preserve"> </w:instrText>
+          </w:r>
+          <w:r>
+            <w:rPr>
+              <w:noProof/>
+            </w:rPr>
+            <w:instrText>HYPERLINK \l "_Toc11328190"</w:instrText>
+          </w:r>
+          <w:r>
+            <w:rPr>
+              <w:rStyle w:val="Hyperlink"/>
+              <w:noProof/>
+            </w:rPr>
+            <w:instrText xml:space="preserve"> </w:instrText>
+          </w:r>
+          <w:r>
+            <w:rPr>
+              <w:rStyle w:val="Hyperlink"/>
+              <w:noProof/>
+            </w:rPr>
+          </w:r>
+          <w:r>
+            <w:rPr>
+              <w:rStyle w:val="Hyperlink"/>
+              <w:noProof/>
+            </w:rPr>
+            <w:fldChar w:fldCharType="separate"/>
+          </w:r>
+          <w:r>
+            <w:rPr>
+              <w:rStyle w:val="Hyperlink"/>
+              <w:noProof/>
+            </w:rPr>
+            <w:t>Inleiding</w:t>
+          </w:r>
+          <w:r>
+            <w:rPr>
+              <w:noProof/>
+              <w:webHidden/>
+            </w:rPr>
+            <w:tab/>
+          </w:r>
+          <w:r>
+            <w:rPr>
+              <w:noProof/>
+              <w:webHidden/>
+            </w:rPr>
+            <w:fldChar w:fldCharType="begin"/>
+          </w:r>
+          <w:r>
+            <w:rPr>
+              <w:noProof/>
+              <w:webHidden/>
+            </w:rPr>
+            <w:instrText xml:space="preserve"> PAGEREF _Toc11328190 \h </w:instrText>
+          </w:r>
+          <w:r>
+            <w:rPr>
+              <w:noProof/>
+              <w:webHidden/>
+            </w:rPr>
+          </w:r>
+          <w:r>
+            <w:rPr>
+              <w:noProof/>
+              <w:webHidden/>
+            </w:rPr>
+            <w:fldChar w:fldCharType="separate"/>
+          </w:r>
+          <w:r>
+            <w:rPr>
+              <w:noProof/>
+              <w:webHidden/>
+            </w:rPr>
+            <w:t>3</w:t>
+          </w:r>
+          <w:r>
+            <w:rPr>
+              <w:noProof/>
+              <w:webHidden/>
+            </w:rPr>
+            <w:fldChar w:fldCharType="end"/>
+          </w:r>
+          <w:r>
+            <w:rPr>
+              <w:rStyle w:val="Hyperlink"/>
+              <w:noProof/>
+            </w:rPr>
+            <w:fldChar w:fldCharType="end"/>
+          </w:r>
+        </w:p>
+        <w:p>
+          <w:pPr>
+            <w:pStyle w:val="TOC1"/>
+            <w:tabs>
+              <w:tab w:val="right" w:leader="dot" w:pos="9062"/>
+            </w:tabs>
+            <w:rPr>
+              <w:rFonts w:eastAsiaTheme="minorEastAsia"/>
+              <w:noProof/>
+              <w:lang w:eastAsia="ja-JP"/>
+            </w:rPr>
+          </w:pPr>
+          <w:hyperlink w:anchor="_Toc11328191" w:history="1">
             <w:r>
               <w:rPr>
                 <w:rStyle w:val="Hyperlink"/>
                 <w:noProof/>
               </w:rPr>
-              <w:t>Inleiding</w:t>
+              <w:t>Database</w:t>
             </w:r>
             <w:r>
               <w:rPr>
@@ -715,7 +834,7 @@
                 <w:noProof/>
                 <w:webHidden/>
               </w:rPr>
-              <w:instrText xml:space="preserve"> PAGEREF _Toc11327809 \h </w:instrText>
+              <w:instrText xml:space="preserve"> PAGEREF _Toc11328191 \h </w:instrText>
             </w:r>
             <w:r>
               <w:rPr>
@@ -753,16 +872,18 @@
               <w:tab w:val="right" w:leader="dot" w:pos="9062"/>
             </w:tabs>
             <w:rPr>
+              <w:rFonts w:eastAsiaTheme="minorEastAsia"/>
               <w:noProof/>
-            </w:rPr>
-          </w:pPr>
-          <w:hyperlink w:anchor="_Toc11327810" w:history="1">
+              <w:lang w:eastAsia="ja-JP"/>
+            </w:rPr>
+          </w:pPr>
+          <w:hyperlink w:anchor="_Toc11328192" w:history="1">
             <w:r>
               <w:rPr>
                 <w:rStyle w:val="Hyperlink"/>
                 <w:noProof/>
               </w:rPr>
-              <w:t>Database</w:t>
+              <w:t>Website connectie met database</w:t>
             </w:r>
             <w:r>
               <w:rPr>
@@ -783,7 +904,7 @@
                 <w:noProof/>
                 <w:webHidden/>
               </w:rPr>
-              <w:instrText xml:space="preserve"> PAGEREF _Toc11327810 \h </w:instrText>
+              <w:instrText xml:space="preserve"> PAGEREF _Toc11328192 \h </w:instrText>
             </w:r>
             <w:r>
               <w:rPr>
@@ -821,16 +942,18 @@
               <w:tab w:val="right" w:leader="dot" w:pos="9062"/>
             </w:tabs>
             <w:rPr>
+              <w:rFonts w:eastAsiaTheme="minorEastAsia"/>
               <w:noProof/>
-            </w:rPr>
-          </w:pPr>
-          <w:hyperlink w:anchor="_Toc11327811" w:history="1">
+              <w:lang w:eastAsia="ja-JP"/>
+            </w:rPr>
+          </w:pPr>
+          <w:hyperlink w:anchor="_Toc11328193" w:history="1">
             <w:r>
               <w:rPr>
                 <w:rStyle w:val="Hyperlink"/>
                 <w:noProof/>
               </w:rPr>
-              <w:t>Website connectie met database</w:t>
+              <w:t>Website op de server zetten</w:t>
             </w:r>
             <w:r>
               <w:rPr>
@@ -851,7 +974,7 @@
                 <w:noProof/>
                 <w:webHidden/>
               </w:rPr>
-              <w:instrText xml:space="preserve"> PAGEREF _Toc11327811 \h </w:instrText>
+              <w:instrText xml:space="preserve"> PAGEREF _Toc11328193 \h </w:instrText>
             </w:r>
             <w:r>
               <w:rPr>
@@ -883,74 +1006,6 @@
           </w:hyperlink>
         </w:p>
         <w:p>
-          <w:pPr>
-            <w:pStyle w:val="TOC1"/>
-            <w:tabs>
-              <w:tab w:val="right" w:leader="dot" w:pos="9062"/>
-            </w:tabs>
-            <w:rPr>
-              <w:noProof/>
-            </w:rPr>
-          </w:pPr>
-          <w:hyperlink w:anchor="_Toc11327812" w:history="1">
-            <w:r>
-              <w:rPr>
-                <w:rStyle w:val="Hyperlink"/>
-                <w:noProof/>
-              </w:rPr>
-              <w:t>Website op de server zetten</w:t>
-            </w:r>
-            <w:r>
-              <w:rPr>
-                <w:noProof/>
-                <w:webHidden/>
-              </w:rPr>
-              <w:tab/>
-            </w:r>
-            <w:r>
-              <w:rPr>
-                <w:noProof/>
-                <w:webHidden/>
-              </w:rPr>
-              <w:fldChar w:fldCharType="begin"/>
-            </w:r>
-            <w:r>
-              <w:rPr>
-                <w:noProof/>
-                <w:webHidden/>
-              </w:rPr>
-              <w:instrText xml:space="preserve"> PAGEREF _Toc11327812 \h </w:instrText>
-            </w:r>
-            <w:r>
-              <w:rPr>
-                <w:noProof/>
-                <w:webHidden/>
-              </w:rPr>
-            </w:r>
-            <w:r>
-              <w:rPr>
-                <w:noProof/>
-                <w:webHidden/>
-              </w:rPr>
-              <w:fldChar w:fldCharType="separate"/>
-            </w:r>
-            <w:r>
-              <w:rPr>
-                <w:noProof/>
-                <w:webHidden/>
-              </w:rPr>
-              <w:t>4</w:t>
-            </w:r>
-            <w:r>
-              <w:rPr>
-                <w:noProof/>
-                <w:webHidden/>
-              </w:rPr>
-              <w:fldChar w:fldCharType="end"/>
-            </w:r>
-          </w:hyperlink>
-        </w:p>
-        <w:p>
           <w:r>
             <w:rPr>
               <w:b/>
@@ -973,12 +1028,12 @@
       <w:pPr>
         <w:pStyle w:val="Heading1"/>
       </w:pPr>
-      <w:bookmarkStart w:id="0" w:name="_Toc11327809"/>
+      <w:bookmarkStart w:id="1" w:name="_Toc11328190"/>
       <w:r>
         <w:lastRenderedPageBreak/>
         <w:t>Inleiding</w:t>
       </w:r>
-      <w:bookmarkEnd w:id="0"/>
+      <w:bookmarkEnd w:id="1"/>
     </w:p>
     <w:p>
       <w:r>
@@ -997,11 +1052,11 @@
       <w:pPr>
         <w:pStyle w:val="Heading1"/>
       </w:pPr>
-      <w:bookmarkStart w:id="1" w:name="_Toc11327810"/>
+      <w:bookmarkStart w:id="2" w:name="_Toc11328191"/>
       <w:r>
         <w:t>Database</w:t>
       </w:r>
-      <w:bookmarkEnd w:id="1"/>
+      <w:bookmarkEnd w:id="2"/>
     </w:p>
     <w:p>
       <w:r>
@@ -1184,11 +1239,11 @@
       <w:pPr>
         <w:pStyle w:val="Heading1"/>
       </w:pPr>
-      <w:bookmarkStart w:id="2" w:name="_Toc11327811"/>
+      <w:bookmarkStart w:id="3" w:name="_Toc11328192"/>
       <w:r>
         <w:t>Website connectie met database</w:t>
       </w:r>
-      <w:bookmarkEnd w:id="2"/>
+      <w:bookmarkEnd w:id="3"/>
     </w:p>
     <w:p>
       <w:r>
@@ -1357,15 +1412,12 @@
         <w:t>“iproject15” zijn.</w:t>
       </w:r>
     </w:p>
-    <w:p>
-      <w:bookmarkStart w:id="3" w:name="_GoBack"/>
-      <w:bookmarkEnd w:id="3"/>
-    </w:p>
+    <w:p/>
     <w:p>
       <w:pPr>
         <w:pStyle w:val="Heading1"/>
       </w:pPr>
-      <w:bookmarkStart w:id="4" w:name="_Toc11327812"/>
+      <w:bookmarkStart w:id="4" w:name="_Toc11328193"/>
       <w:r>
         <w:t>Website op de server zetten</w:t>
       </w:r>
@@ -2328,7 +2380,7 @@
 </file>
 
 <file path=customXml/itemProps1.xml><?xml version="1.0" encoding="utf-8"?>
-<ds:datastoreItem xmlns:ds="http://schemas.openxmlformats.org/officeDocument/2006/customXml" ds:itemID="{C4C167D4-C2CD-43FE-8592-22472D8C2DA7}">
+<ds:datastoreItem xmlns:ds="http://schemas.openxmlformats.org/officeDocument/2006/customXml" ds:itemID="{6A21BE69-3FC8-45C7-B847-A3E8A5850D12}">
   <ds:schemaRefs>
     <ds:schemaRef ds:uri="http://schemas.openxmlformats.org/officeDocument/2006/bibliography"/>
   </ds:schemaRefs>

</xml_diff>